<commit_message>
Added a few objects and created basic movement for paddles
</commit_message>
<xml_diff>
--- a/Concept.docx
+++ b/Concept.docx
@@ -12,10 +12,23 @@
     </w:p>
     <w:p>
       <w:r>
-        <w:t xml:space="preserve">Our game is going to be a visual novel. A visual novel entails a story driven game where you make decisions to progress the story and change the ending. With our game we will have 5 characters that the main protagonist (the player) will increase affinity with. When affinity is obtained the protagonist </w:t>
-      </w:r>
-      <w:r>
-        <w:t>progresses down the path of that character making more decisions along the way. There will be a total of 5 acts with varying amounts of chapters per act. The player can win by finishing the story with the necessary affinity needed for a character. The game can be lost if the character that the protagonist is currently with, dies. The player can also lose by finishing the game without achieving affinity with a character.</w:t>
+        <w:t>360</w:t>
+      </w:r>
+      <w:bookmarkStart w:id="0" w:name="_GoBack"/>
+      <w:bookmarkEnd w:id="0"/>
+      <w:r>
+        <w:rPr>
+          <w:vertAlign w:val="superscript"/>
+        </w:rPr>
+        <w:t xml:space="preserve">0 </w:t>
+      </w:r>
+      <w:r>
+        <w:t>Pong. With a circle for the board, paddles of various colors will be placed. When the game starts the ball will be shot from the center and thrown at a random direction. Players will race to hit the ball and the player that hits the ball will gain a point. Whoever hit the ball last will color the ball. If the ball is to leave the circle after being colored by a player, the player that the ball is colored by will gain a point.</w:t>
+      </w:r>
+    </w:p>
+    <w:p>
+      <w:r>
+        <w:t>A player cannot hit the ball more than once.</w:t>
       </w:r>
     </w:p>
     <w:p>
@@ -28,7 +41,7 @@
     </w:p>
     <w:p>
       <w:r>
-        <w:t>Achieve affinity with characters</w:t>
+        <w:t>Hit the ball out of the circle.</w:t>
       </w:r>
     </w:p>
     <w:p>
@@ -41,7 +54,7 @@
     </w:p>
     <w:p>
       <w:r>
-        <w:t>Spacebar and Arrow Keys</w:t>
+        <w:t>Left and right arrow keys.</w:t>
       </w:r>
     </w:p>
     <w:p>
@@ -54,7 +67,7 @@
     </w:p>
     <w:p>
       <w:r>
-        <w:t>Reach the end of the story with affinity with a character</w:t>
+        <w:t>Gain 10 points</w:t>
       </w:r>
     </w:p>
     <w:p>
@@ -67,7 +80,7 @@
     </w:p>
     <w:p>
       <w:r>
-        <w:t>A character with high affinity dies</w:t>
+        <w:t>You do not have 10 points</w:t>
       </w:r>
     </w:p>
     <w:p>
@@ -75,146 +88,11 @@
         <w:pStyle w:val="Heading1"/>
       </w:pPr>
       <w:r>
-        <w:lastRenderedPageBreak/>
         <w:t>Mockups</w:t>
       </w:r>
     </w:p>
-    <w:p>
-      <w:r>
-        <w:pict>
-          <v:shapetype id="_x0000_t75" coordsize="21600,21600" o:spt="75" o:preferrelative="t" path="m@4@5l@4@11@9@11@9@5xe" filled="f" stroked="f">
-            <v:stroke joinstyle="miter"/>
-            <v:formulas>
-              <v:f eqn="if lineDrawn pixelLineWidth 0"/>
-              <v:f eqn="sum @0 1 0"/>
-              <v:f eqn="sum 0 0 @1"/>
-              <v:f eqn="prod @2 1 2"/>
-              <v:f eqn="prod @3 21600 pixelWidth"/>
-              <v:f eqn="prod @3 21600 pixelHeight"/>
-              <v:f eqn="sum @0 0 1"/>
-              <v:f eqn="prod @6 1 2"/>
-              <v:f eqn="prod @7 21600 pixelWidth"/>
-              <v:f eqn="sum @8 21600 0"/>
-              <v:f eqn="prod @7 21600 pixelHeight"/>
-              <v:f eqn="sum @10 21600 0"/>
-            </v:formulas>
-            <v:path o:extrusionok="f" gradientshapeok="t" o:connecttype="rect"/>
-            <o:lock v:ext="edit" aspectratio="t"/>
-          </v:shapetype>
-          <v:shape id="_x0000_i1025" type="#_x0000_t75" style="width:233.25pt;height:2in">
-            <v:imagedata r:id="rId4" o:title="mockup1"/>
-          </v:shape>
-        </w:pict>
-      </w:r>
-      <w:r>
-        <w:rPr>
-          <w:noProof/>
-        </w:rPr>
-        <w:drawing>
-          <wp:inline distT="0" distB="0" distL="0" distR="0">
-            <wp:extent cx="2781300" cy="1828800"/>
-            <wp:effectExtent l="0" t="0" r="0" b="0"/>
-            <wp:docPr id="1" name="Picture 1" descr="C:\Users\T-Swizzle\AppData\Local\Microsoft\Windows\INetCache\Content.Word\mockup2.jpg"/>
-            <wp:cNvGraphicFramePr>
-              <a:graphicFrameLocks xmlns:a="http://schemas.openxmlformats.org/drawingml/2006/main" noChangeAspect="1"/>
-            </wp:cNvGraphicFramePr>
-            <a:graphic xmlns:a="http://schemas.openxmlformats.org/drawingml/2006/main">
-              <a:graphicData uri="http://schemas.openxmlformats.org/drawingml/2006/picture">
-                <pic:pic xmlns:pic="http://schemas.openxmlformats.org/drawingml/2006/picture">
-                  <pic:nvPicPr>
-                    <pic:cNvPr id="0" name="Picture 4" descr="C:\Users\T-Swizzle\AppData\Local\Microsoft\Windows\INetCache\Content.Word\mockup2.jpg"/>
-                    <pic:cNvPicPr>
-                      <a:picLocks noChangeAspect="1" noChangeArrowheads="1"/>
-                    </pic:cNvPicPr>
-                  </pic:nvPicPr>
-                  <pic:blipFill>
-                    <a:blip r:embed="rId5" cstate="print">
-                      <a:extLst>
-                        <a:ext uri="{28A0092B-C50C-407E-A947-70E740481C1C}">
-                          <a14:useLocalDpi xmlns:a14="http://schemas.microsoft.com/office/drawing/2010/main" val="0"/>
-                        </a:ext>
-                      </a:extLst>
-                    </a:blip>
-                    <a:srcRect/>
-                    <a:stretch>
-                      <a:fillRect/>
-                    </a:stretch>
-                  </pic:blipFill>
-                  <pic:spPr bwMode="auto">
-                    <a:xfrm>
-                      <a:off x="0" y="0"/>
-                      <a:ext cx="2781300" cy="1828800"/>
-                    </a:xfrm>
-                    <a:prstGeom prst="rect">
-                      <a:avLst/>
-                    </a:prstGeom>
-                    <a:noFill/>
-                    <a:ln>
-                      <a:noFill/>
-                    </a:ln>
-                  </pic:spPr>
-                </pic:pic>
-              </a:graphicData>
-            </a:graphic>
-          </wp:inline>
-        </w:drawing>
-      </w:r>
-      <w:r>
-        <w:rPr>
-          <w:noProof/>
-        </w:rPr>
-        <w:drawing>
-          <wp:inline distT="0" distB="0" distL="0" distR="0" wp14:anchorId="0459AC15" wp14:editId="7F2B4BE3">
-            <wp:extent cx="2952750" cy="1828800"/>
-            <wp:effectExtent l="0" t="0" r="0" b="0"/>
-            <wp:docPr id="2" name="Picture 2" descr="C:\Users\T-Swizzle\AppData\Local\Microsoft\Windows\INetCache\Content.Word\mockup3.jpg"/>
-            <wp:cNvGraphicFramePr>
-              <a:graphicFrameLocks xmlns:a="http://schemas.openxmlformats.org/drawingml/2006/main" noChangeAspect="1"/>
-            </wp:cNvGraphicFramePr>
-            <a:graphic xmlns:a="http://schemas.openxmlformats.org/drawingml/2006/main">
-              <a:graphicData uri="http://schemas.openxmlformats.org/drawingml/2006/picture">
-                <pic:pic xmlns:pic="http://schemas.openxmlformats.org/drawingml/2006/picture">
-                  <pic:nvPicPr>
-                    <pic:cNvPr id="0" name="Picture 7" descr="C:\Users\T-Swizzle\AppData\Local\Microsoft\Windows\INetCache\Content.Word\mockup3.jpg"/>
-                    <pic:cNvPicPr>
-                      <a:picLocks noChangeAspect="1" noChangeArrowheads="1"/>
-                    </pic:cNvPicPr>
-                  </pic:nvPicPr>
-                  <pic:blipFill>
-                    <a:blip r:embed="rId6" cstate="print">
-                      <a:extLst>
-                        <a:ext uri="{28A0092B-C50C-407E-A947-70E740481C1C}">
-                          <a14:useLocalDpi xmlns:a14="http://schemas.microsoft.com/office/drawing/2010/main" val="0"/>
-                        </a:ext>
-                      </a:extLst>
-                    </a:blip>
-                    <a:srcRect/>
-                    <a:stretch>
-                      <a:fillRect/>
-                    </a:stretch>
-                  </pic:blipFill>
-                  <pic:spPr bwMode="auto">
-                    <a:xfrm>
-                      <a:off x="0" y="0"/>
-                      <a:ext cx="2952750" cy="1828800"/>
-                    </a:xfrm>
-                    <a:prstGeom prst="rect">
-                      <a:avLst/>
-                    </a:prstGeom>
-                    <a:noFill/>
-                    <a:ln>
-                      <a:noFill/>
-                    </a:ln>
-                  </pic:spPr>
-                </pic:pic>
-              </a:graphicData>
-            </a:graphic>
-          </wp:inline>
-        </w:drawing>
-      </w:r>
-      <w:bookmarkStart w:id="0" w:name="_GoBack"/>
-      <w:bookmarkEnd w:id="0"/>
-    </w:p>
+    <w:p/>
+    <w:p/>
     <w:p/>
     <w:p/>
     <w:sectPr>

</xml_diff>